<commit_message>
removed some files i dont use
</commit_message>
<xml_diff>
--- a/FEU1reporttemplate_projexam1.docx
+++ b/FEU1reporttemplate_projexam1.docx
@@ -231,7 +231,15 @@
           <w:sz w:val="56"/>
           <w:szCs w:val="56"/>
         </w:rPr>
-        <w:t>1231</w:t>
+        <w:t>123</w:t>
+      </w:r>
+      <w:r>
+        <w:rPr>
+          <w:rFonts w:ascii="Helvetica Neue Thin" w:hAnsi="Helvetica Neue Thin"/>
+          <w:sz w:val="56"/>
+          <w:szCs w:val="56"/>
+        </w:rPr>
+        <w:t>2</w:t>
       </w:r>
     </w:p>
     <w:p>
@@ -2032,6 +2040,7 @@
   <w:style w:type="character" w:default="1" w:styleId="Standardskriftforavsnitt">
     <w:name w:val="Default Paragraph Font"/>
     <w:uiPriority w:val="1"/>
+    <w:semiHidden/>
     <w:unhideWhenUsed/>
   </w:style>
   <w:style w:type="table" w:default="1" w:styleId="Vanligtabell">

</xml_diff>